<commit_message>
Removed temp code and minor cleanups
</commit_message>
<xml_diff>
--- a/Documentation/DX11 Competencies.docx
+++ b/Documentation/DX11 Competencies.docx
@@ -2,125 +2,19 @@
 <file path=word/document.xml><?xml version="1.0" encoding="utf-8"?>
 <w:document xmlns:wpc="http://schemas.microsoft.com/office/word/2010/wordprocessingCanvas" xmlns:cx="http://schemas.microsoft.com/office/drawing/2014/chartex" xmlns:cx1="http://schemas.microsoft.com/office/drawing/2015/9/8/chartex" xmlns:cx2="http://schemas.microsoft.com/office/drawing/2015/10/21/chartex" xmlns:cx3="http://schemas.microsoft.com/office/drawing/2016/5/9/chartex" xmlns:cx4="http://schemas.microsoft.com/office/drawing/2016/5/10/chartex" xmlns:cx5="http://schemas.microsoft.com/office/drawing/2016/5/11/chartex" xmlns:cx6="http://schemas.microsoft.com/office/drawing/2016/5/12/chartex" xmlns:cx7="http://schemas.microsoft.com/office/drawing/2016/5/13/chartex" xmlns:cx8="http://schemas.microsoft.com/office/drawing/2016/5/14/chartex" xmlns:mc="http://schemas.openxmlformats.org/markup-compatibility/2006" xmlns:aink="http://schemas.microsoft.com/office/drawing/2016/ink" xmlns:am3d="http://schemas.microsoft.com/office/drawing/2017/model3d" xmlns:o="urn:schemas-microsoft-com:office:office" xmlns:r="http://schemas.openxmlformats.org/officeDocument/2006/relationships" xmlns:m="http://schemas.openxmlformats.org/officeDocument/2006/math" xmlns:v="urn:schemas-microsoft-com:vml" xmlns:wp14="http://schemas.microsoft.com/office/word/2010/wordprocessingDrawing" xmlns:wp="http://schemas.openxmlformats.org/drawingml/2006/wordprocessingDrawing" xmlns:w10="urn:schemas-microsoft-com:office:word" xmlns:w="http://schemas.openxmlformats.org/wordprocessingml/2006/main" xmlns:w14="http://schemas.microsoft.com/office/word/2010/wordml" xmlns:w15="http://schemas.microsoft.com/office/word/2012/wordml" xmlns:w16cid="http://schemas.microsoft.com/office/word/2016/wordml/cid" xmlns:w16se="http://schemas.microsoft.com/office/word/2015/wordml/symex" xmlns:wpg="http://schemas.microsoft.com/office/word/2010/wordprocessingGroup" xmlns:wpi="http://schemas.microsoft.com/office/word/2010/wordprocessingInk" xmlns:wne="http://schemas.microsoft.com/office/word/2006/wordml" xmlns:wps="http://schemas.microsoft.com/office/word/2010/wordprocessingShape" mc:Ignorable="w14 w15 w16se w16cid wp14">
   <w:body>
-    <w:tbl>
-      <w:tblPr>
-        <w:tblStyle w:val="TableGrid"/>
-        <w:tblW w:w="0" w:type="auto"/>
-        <w:tblLook w:val="04A0" w:firstRow="1" w:lastRow="0" w:firstColumn="1" w:lastColumn="0" w:noHBand="0" w:noVBand="1"/>
-      </w:tblPr>
-      <w:tblGrid>
-        <w:gridCol w:w="4508"/>
-        <w:gridCol w:w="4508"/>
-      </w:tblGrid>
-      <w:tr>
-        <w:tc>
-          <w:tcPr>
-            <w:tcW w:w="4508" w:type="dxa"/>
-          </w:tcPr>
-          <w:p>
-            <w:r>
-              <w:t>Competency</w:t>
-            </w:r>
-          </w:p>
-        </w:tc>
-        <w:tc>
-          <w:tcPr>
-            <w:tcW w:w="4508" w:type="dxa"/>
-          </w:tcPr>
-          <w:p>
-            <w:r>
-              <w:t>Example of Usage</w:t>
-            </w:r>
-          </w:p>
-        </w:tc>
-      </w:tr>
-      <w:tr>
-        <w:tc>
-          <w:tcPr>
-            <w:tcW w:w="4508" w:type="dxa"/>
-          </w:tcPr>
-          <w:p>
-            <w:r>
-              <w:t>Tutorial 1 – Text Rendering</w:t>
-            </w:r>
-          </w:p>
-        </w:tc>
-        <w:tc>
-          <w:tcPr>
-            <w:tcW w:w="4508" w:type="dxa"/>
-          </w:tcPr>
-          <w:p>
-            <w:r>
-              <w:t>See PlayerUI.cpp/.h and ItemShopMode.cpp/.h. Use of MenuText</w:t>
-            </w:r>
-            <w:r>
-              <w:t xml:space="preserve"> across these 2 files</w:t>
-            </w:r>
-            <w:r>
-              <w:t>, defined in NodeTypes.cpp at line 52, to render UI text on screen.</w:t>
-            </w:r>
-          </w:p>
-        </w:tc>
-      </w:tr>
-      <w:tr>
-        <w:tc>
-          <w:tcPr>
-            <w:tcW w:w="4508" w:type="dxa"/>
-          </w:tcPr>
-          <w:p>
-            <w:pPr>
-              <w:tabs>
-                <w:tab w:val="left" w:pos="1290"/>
-              </w:tabs>
-            </w:pPr>
-            <w:r>
-              <w:t>Tutorial 2 – Classes, Objects and Sprite Rendering.</w:t>
-            </w:r>
-          </w:p>
-        </w:tc>
-        <w:tc>
-          <w:tcPr>
-            <w:tcW w:w="4508" w:type="dxa"/>
-          </w:tcPr>
-          <w:p>
-            <w:r>
-              <w:t>For Classes/Objects, see All. Various uses across entire project. For Sprite Rendering, see TextureCache.cpp/.h and Sprite.cpp/.h.</w:t>
-            </w:r>
-          </w:p>
-        </w:tc>
-      </w:tr>
-      <w:tr>
-        <w:tc>
-          <w:tcPr>
-            <w:tcW w:w="4508" w:type="dxa"/>
-          </w:tcPr>
-          <w:p>
-            <w:pPr>
-              <w:tabs>
-                <w:tab w:val="left" w:pos="1290"/>
-              </w:tabs>
-            </w:pPr>
-            <w:r>
-              <w:t>Tutorial 3 – Dynamic Files and Version Control.</w:t>
-            </w:r>
-          </w:p>
-        </w:tc>
-        <w:tc>
-          <w:tcPr>
-            <w:tcW w:w="4508" w:type="dxa"/>
-          </w:tcPr>
-          <w:p>
-            <w:r>
-              <w:t>See entire project. Each header file uses either #ifndef or #pragma once and uses #include wherever necessary (in both .h and .cpp files), in combination with forward declarations of classes where absolutely necessary (See Weapon.h, Projectile.h and CharacterBase.h lines 1&gt;6 as an example of circular dependency where forward declarations are necessary). A UML (see Unnamed Space Game.png</w:t>
-            </w:r>
-            <w:r>
-              <w:t>) has been used to determine the where classes should be included to be most effective (i.e avoid duplicate #includes).</w:t>
-            </w:r>
-          </w:p>
-        </w:tc>
-      </w:tr>
-    </w:tbl>
-    <w:p/>
+    <w:p>
+      <w:pPr>
+        <w:pStyle w:val="Title"/>
+      </w:pPr>
+      <w:r>
+        <w:t>Competencies</w:t>
+      </w:r>
+    </w:p>
+    <w:p>
+      <w:r>
+        <w:t>Cameron Soal – b8010556</w:t>
+      </w:r>
+    </w:p>
     <w:tbl>
       <w:tblPr>
         <w:tblStyle w:val="TableGrid"/>
@@ -165,6 +59,9 @@
             <w:r>
               <w:t>Tutorial 1 – Text Rendering</w:t>
             </w:r>
+            <w:r>
+              <w:t xml:space="preserve"> and basic algorithms.</w:t>
+            </w:r>
           </w:p>
         </w:tc>
         <w:tc>
@@ -191,6 +88,12 @@
               <w:t>See ItemShopMode.h, lines 36, 73 and 74.</w:t>
             </w:r>
           </w:p>
+          <w:p/>
+          <w:p>
+            <w:r>
+              <w:t>For basic algorithms, see entire project, various examples present.</w:t>
+            </w:r>
+          </w:p>
         </w:tc>
         <w:tc>
           <w:tcPr>
@@ -208,6 +111,12 @@
           <w:p>
             <w:r>
               <w:t>See NodeTypes.cpp, lines 100&gt;137.</w:t>
+            </w:r>
+          </w:p>
+          <w:p/>
+          <w:p>
+            <w:r>
+              <w:t>For basic algorithms, see entire project, various examples present.</w:t>
             </w:r>
           </w:p>
         </w:tc>
@@ -217,19 +126,52 @@
           <w:tcPr>
             <w:tcW w:w="3005" w:type="dxa"/>
           </w:tcPr>
-          <w:p/>
-        </w:tc>
-        <w:tc>
-          <w:tcPr>
-            <w:tcW w:w="3005" w:type="dxa"/>
-          </w:tcPr>
-          <w:p/>
+          <w:p>
+            <w:r>
+              <w:t>Tutorial 2 – Classes, Objects and Sprite Rendering.</w:t>
+            </w:r>
+          </w:p>
+        </w:tc>
+        <w:tc>
+          <w:tcPr>
+            <w:tcW w:w="3005" w:type="dxa"/>
+          </w:tcPr>
+          <w:p>
+            <w:r>
+              <w:t xml:space="preserve">For Classes/Objects, see entire project. Various examples used. </w:t>
+            </w:r>
+          </w:p>
+          <w:p/>
+          <w:p>
+            <w:r>
+              <w:t>For Sprite Rendering, see TextureCache.h and Sprite.h</w:t>
+            </w:r>
+          </w:p>
         </w:tc>
         <w:tc>
           <w:tcPr>
             <w:tcW w:w="3006" w:type="dxa"/>
           </w:tcPr>
-          <w:p/>
+          <w:p>
+            <w:r>
+              <w:t xml:space="preserve">For Classes/Objects, see entire project. Various examples used. </w:t>
+            </w:r>
+          </w:p>
+          <w:p/>
+          <w:p>
+            <w:r>
+              <w:t>For Sprite Rendering, see TextureCache.</w:t>
+            </w:r>
+            <w:r>
+              <w:t>cpp</w:t>
+            </w:r>
+            <w:r>
+              <w:t xml:space="preserve"> and Sprite.</w:t>
+            </w:r>
+            <w:r>
+              <w:t>cpp</w:t>
+            </w:r>
+          </w:p>
         </w:tc>
       </w:tr>
       <w:tr>
@@ -237,19 +179,31 @@
           <w:tcPr>
             <w:tcW w:w="3005" w:type="dxa"/>
           </w:tcPr>
-          <w:p/>
-        </w:tc>
-        <w:tc>
-          <w:tcPr>
-            <w:tcW w:w="3005" w:type="dxa"/>
-          </w:tcPr>
-          <w:p/>
+          <w:p>
+            <w:r>
+              <w:t>Tutorial 3 – Dynamic Files and Version Control.</w:t>
+            </w:r>
+          </w:p>
+        </w:tc>
+        <w:tc>
+          <w:tcPr>
+            <w:tcW w:w="3005" w:type="dxa"/>
+          </w:tcPr>
+          <w:p>
+            <w:r>
+              <w:t>See entire project. #pragma once and ifndef used throughout.</w:t>
+            </w:r>
+          </w:p>
         </w:tc>
         <w:tc>
           <w:tcPr>
             <w:tcW w:w="3006" w:type="dxa"/>
           </w:tcPr>
-          <w:p/>
+          <w:p>
+            <w:r>
+              <w:t>See entire project. #pragma once and ifndef used throughout.</w:t>
+            </w:r>
+          </w:p>
         </w:tc>
       </w:tr>
       <w:tr>
@@ -257,19 +211,70 @@
           <w:tcPr>
             <w:tcW w:w="3005" w:type="dxa"/>
           </w:tcPr>
-          <w:p/>
-        </w:tc>
-        <w:tc>
-          <w:tcPr>
-            <w:tcW w:w="3005" w:type="dxa"/>
-          </w:tcPr>
-          <w:p/>
+          <w:p>
+            <w:r>
+              <w:t xml:space="preserve">Tutorial 4 </w:t>
+            </w:r>
+            <w:r>
+              <w:t>–</w:t>
+            </w:r>
+            <w:r>
+              <w:t xml:space="preserve"> </w:t>
+            </w:r>
+            <w:r>
+              <w:t>Generic Reusable classes, Key techniques.</w:t>
+            </w:r>
+          </w:p>
+        </w:tc>
+        <w:tc>
+          <w:tcPr>
+            <w:tcW w:w="3005" w:type="dxa"/>
+          </w:tcPr>
+          <w:p>
+            <w:r>
+              <w:t>See entire project. GameObject inherited by all objects on screen and reused.</w:t>
+            </w:r>
+          </w:p>
+          <w:p/>
+          <w:p>
+            <w:r>
+              <w:t>See PlayMode.h, line 53. Vector used containing GameObject pointers to store all objects in 1 place.</w:t>
+            </w:r>
+          </w:p>
+          <w:p/>
+          <w:p>
+            <w:r>
+              <w:t>Player.h, line 19, uses a vector container to hold generic weapon pointer.</w:t>
+            </w:r>
+          </w:p>
+          <w:p/>
+          <w:p>
+            <w:r>
+              <w:t>Pointer and reference types used throughout the project.</w:t>
+            </w:r>
+          </w:p>
+          <w:p/>
+          <w:p>
+            <w:r>
+              <w:t>Singleton.h reused multiple times to delare objects as “Singleton” such as PlayMode.h, MainGame.h, ItemShopMode.h</w:t>
+            </w:r>
+          </w:p>
+          <w:p/>
+          <w:p>
+            <w:r>
+              <w:t>Polymorphism used throughout project.</w:t>
+            </w:r>
+          </w:p>
         </w:tc>
         <w:tc>
           <w:tcPr>
             <w:tcW w:w="3006" w:type="dxa"/>
           </w:tcPr>
-          <w:p/>
+          <w:p>
+            <w:r>
+              <w:t>See Singleton.h, line 24, overloading = operator</w:t>
+            </w:r>
+          </w:p>
         </w:tc>
       </w:tr>
       <w:tr>
@@ -277,19 +282,63 @@
           <w:tcPr>
             <w:tcW w:w="3005" w:type="dxa"/>
           </w:tcPr>
-          <w:p/>
-        </w:tc>
-        <w:tc>
-          <w:tcPr>
-            <w:tcW w:w="3005" w:type="dxa"/>
-          </w:tcPr>
+          <w:p>
+            <w:r>
+              <w:lastRenderedPageBreak/>
+              <w:t>Tutorial 5 – Test plans, Interfaces,</w:t>
+            </w:r>
+            <w:r>
+              <w:t xml:space="preserve"> Collision Detection</w:t>
+            </w:r>
+          </w:p>
+        </w:tc>
+        <w:tc>
+          <w:tcPr>
+            <w:tcW w:w="3005" w:type="dxa"/>
+          </w:tcPr>
+          <w:p>
+            <w:r>
+              <w:t>For Test plans, see tutorial documentation and Unnamed Space game UML</w:t>
+            </w:r>
+            <w:r>
+              <w:t>.</w:t>
+            </w:r>
+          </w:p>
+          <w:p/>
+          <w:p>
+            <w:r>
+              <w:t>For Collision Detection, see Collider2D.h</w:t>
+            </w:r>
+          </w:p>
+          <w:p/>
           <w:p/>
         </w:tc>
         <w:tc>
           <w:tcPr>
             <w:tcW w:w="3006" w:type="dxa"/>
           </w:tcPr>
-          <w:p/>
+          <w:p>
+            <w:r>
+              <w:t>For Collision Detection, see Collider2D.</w:t>
+            </w:r>
+            <w:r>
+              <w:t>cpp</w:t>
+            </w:r>
+            <w:r>
+              <w:t>.</w:t>
+            </w:r>
+          </w:p>
+          <w:p>
+            <w:r>
+              <w:t xml:space="preserve"> </w:t>
+            </w:r>
+            <w:r>
+              <w:t>Lambdas used for button events, see ItemShopMode.cpp</w:t>
+            </w:r>
+            <w:r>
+              <w:t>, lines 235 and 470</w:t>
+            </w:r>
+          </w:p>
         </w:tc>
       </w:tr>
       <w:tr>
@@ -297,19 +346,73 @@
           <w:tcPr>
             <w:tcW w:w="3005" w:type="dxa"/>
           </w:tcPr>
-          <w:p/>
-        </w:tc>
-        <w:tc>
-          <w:tcPr>
-            <w:tcW w:w="3005" w:type="dxa"/>
-          </w:tcPr>
-          <w:p/>
+          <w:p>
+            <w:r>
+              <w:t>Tutorial 7/8 – Using GiT, DX11 Techniques and Sprites</w:t>
+            </w:r>
+          </w:p>
+        </w:tc>
+        <w:tc>
+          <w:tcPr>
+            <w:tcW w:w="3005" w:type="dxa"/>
+          </w:tcPr>
+          <w:p>
+            <w:r>
+              <w:t>GitHub used for repos, evident by inclusion of a .gitignore file in all SFML content and the DX11 Game.</w:t>
+            </w:r>
+          </w:p>
+          <w:p/>
+          <w:p>
+            <w:r>
+              <w:t>Sprites logic found in Sprite.h/.cpp</w:t>
+            </w:r>
+          </w:p>
+          <w:p/>
+          <w:p>
+            <w:r>
+              <w:t>Texture logic found in TextureCache.h/.cpp</w:t>
+            </w:r>
+          </w:p>
+          <w:p/>
+          <w:p>
+            <w:r>
+              <w:t>Transparency used in textures by exporting .dds files in RGBA8 format.</w:t>
+            </w:r>
+          </w:p>
+          <w:p/>
+          <w:p>
+            <w:r>
+              <w:t>Graphics pipeline used in D3D.h/.cpp</w:t>
+            </w:r>
+          </w:p>
+          <w:p/>
+          <w:p>
+            <w:r>
+              <w:t>winOS message handling implemented in main.cpp, line 13.</w:t>
+            </w:r>
+          </w:p>
+          <w:p/>
+          <w:p>
+            <w:r>
+              <w:t xml:space="preserve">Frame timing implemented in main.cpp, lines 49&gt;63. </w:t>
+            </w:r>
+          </w:p>
         </w:tc>
         <w:tc>
           <w:tcPr>
             <w:tcW w:w="3006" w:type="dxa"/>
           </w:tcPr>
-          <w:p/>
+          <w:p>
+            <w:r>
+              <w:t>All assets loaded into texture cache</w:t>
+            </w:r>
+            <w:r>
+              <w:t xml:space="preserve"> in MainGame.cpp, lines 70&gt;112</w:t>
+            </w:r>
+            <w:r>
+              <w:t>.</w:t>
+            </w:r>
+          </w:p>
         </w:tc>
       </w:tr>
       <w:tr>
@@ -317,19 +420,83 @@
           <w:tcPr>
             <w:tcW w:w="3005" w:type="dxa"/>
           </w:tcPr>
-          <w:p/>
-        </w:tc>
-        <w:tc>
-          <w:tcPr>
-            <w:tcW w:w="3005" w:type="dxa"/>
-          </w:tcPr>
-          <w:p/>
+          <w:p>
+            <w:r>
+              <w:t>Tutorial 9/10 – Gamepad and Mouse and Keyboard input support.</w:t>
+            </w:r>
+          </w:p>
+        </w:tc>
+        <w:tc>
+          <w:tcPr>
+            <w:tcW w:w="3005" w:type="dxa"/>
+          </w:tcPr>
+          <w:p>
+            <w:r>
+              <w:t>See Input.h/.cpp and GamePadInput.h/.cpp for implementation.</w:t>
+            </w:r>
+          </w:p>
         </w:tc>
         <w:tc>
           <w:tcPr>
             <w:tcW w:w="3006" w:type="dxa"/>
           </w:tcPr>
-          <w:p/>
+          <w:p>
+            <w:r>
+              <w:t>Inputs handled in Player.cpp</w:t>
+            </w:r>
+            <w:r>
+              <w:t>, lines 103&gt;163 and lines 184&gt;196.</w:t>
+            </w:r>
+          </w:p>
+        </w:tc>
+      </w:tr>
+      <w:tr>
+        <w:tc>
+          <w:tcPr>
+            <w:tcW w:w="3005" w:type="dxa"/>
+          </w:tcPr>
+          <w:p>
+            <w:r>
+              <w:t>Tutorial 11 – Polymorphic User Interface, Data structures for performance and memory optimisation.</w:t>
+            </w:r>
+          </w:p>
+        </w:tc>
+        <w:tc>
+          <w:tcPr>
+            <w:tcW w:w="3005" w:type="dxa"/>
+          </w:tcPr>
+          <w:p>
+            <w:r>
+              <w:t>See PlayerUI.h/.cpp and ItemShopMode.h/.cpp.</w:t>
+            </w:r>
+          </w:p>
+          <w:p/>
+          <w:p>
+            <w:r>
+              <w:t xml:space="preserve">Inner structs and classes used in order to create re-usable data structures for UI components. </w:t>
+            </w:r>
+          </w:p>
+          <w:p/>
+          <w:p>
+            <w:r>
+              <w:t xml:space="preserve">Classes release memory where necessary, see ItemShopMode.cpp, lines 152&gt;160 and D3D.cpp lines 53&gt;94 as an example. Some classes use smart pointers to automatically clean up after themselves. See PlayMode.h, </w:t>
+            </w:r>
+            <w:r>
+              <w:lastRenderedPageBreak/>
+              <w:t>line 53 as an example of using a smart pointer to automatically deallocate memory after all instances are destroyed.</w:t>
+            </w:r>
+          </w:p>
+        </w:tc>
+        <w:tc>
+          <w:tcPr>
+            <w:tcW w:w="3006" w:type="dxa"/>
+          </w:tcPr>
+          <w:p>
+            <w:r>
+              <w:lastRenderedPageBreak/>
+              <w:t>Example, ItemShopMode.h lines 14&gt;44 defines a “Buyable” struct, which is used in ItemShopMode.cpp lines 201&gt;204 to create items in the item shop for the player to buy.</w:t>
+            </w:r>
+          </w:p>
         </w:tc>
       </w:tr>
     </w:tbl>
@@ -743,6 +910,27 @@
     <w:name w:val="Normal"/>
     <w:qFormat/>
   </w:style>
+  <w:style w:type="paragraph" w:styleId="Heading1">
+    <w:name w:val="heading 1"/>
+    <w:basedOn w:val="Normal"/>
+    <w:next w:val="Normal"/>
+    <w:link w:val="Heading1Char"/>
+    <w:uiPriority w:val="9"/>
+    <w:qFormat/>
+    <w:rsid w:val="00FC5FA8"/>
+    <w:pPr>
+      <w:keepNext/>
+      <w:keepLines/>
+      <w:spacing w:before="240" w:after="0"/>
+      <w:outlineLvl w:val="0"/>
+    </w:pPr>
+    <w:rPr>
+      <w:rFonts w:asciiTheme="majorHAnsi" w:eastAsiaTheme="majorEastAsia" w:hAnsiTheme="majorHAnsi" w:cstheme="majorBidi"/>
+      <w:color w:val="2F5496" w:themeColor="accent1" w:themeShade="BF"/>
+      <w:sz w:val="32"/>
+      <w:szCs w:val="32"/>
+    </w:rPr>
+  </w:style>
   <w:style w:type="character" w:default="1" w:styleId="DefaultParagraphFont">
     <w:name w:val="Default Paragraph Font"/>
     <w:uiPriority w:val="1"/>
@@ -788,6 +976,53 @@
         <w:insideV w:val="single" w:sz="4" w:space="0" w:color="auto"/>
       </w:tblBorders>
     </w:tblPr>
+  </w:style>
+  <w:style w:type="character" w:customStyle="1" w:styleId="Heading1Char">
+    <w:name w:val="Heading 1 Char"/>
+    <w:basedOn w:val="DefaultParagraphFont"/>
+    <w:link w:val="Heading1"/>
+    <w:uiPriority w:val="9"/>
+    <w:rsid w:val="00FC5FA8"/>
+    <w:rPr>
+      <w:rFonts w:asciiTheme="majorHAnsi" w:eastAsiaTheme="majorEastAsia" w:hAnsiTheme="majorHAnsi" w:cstheme="majorBidi"/>
+      <w:color w:val="2F5496" w:themeColor="accent1" w:themeShade="BF"/>
+      <w:sz w:val="32"/>
+      <w:szCs w:val="32"/>
+    </w:rPr>
+  </w:style>
+  <w:style w:type="paragraph" w:styleId="Title">
+    <w:name w:val="Title"/>
+    <w:basedOn w:val="Normal"/>
+    <w:next w:val="Normal"/>
+    <w:link w:val="TitleChar"/>
+    <w:uiPriority w:val="10"/>
+    <w:qFormat/>
+    <w:rsid w:val="00FC5FA8"/>
+    <w:pPr>
+      <w:spacing w:after="0" w:line="240" w:lineRule="auto"/>
+      <w:contextualSpacing/>
+    </w:pPr>
+    <w:rPr>
+      <w:rFonts w:asciiTheme="majorHAnsi" w:eastAsiaTheme="majorEastAsia" w:hAnsiTheme="majorHAnsi" w:cstheme="majorBidi"/>
+      <w:spacing w:val="-10"/>
+      <w:kern w:val="28"/>
+      <w:sz w:val="56"/>
+      <w:szCs w:val="56"/>
+    </w:rPr>
+  </w:style>
+  <w:style w:type="character" w:customStyle="1" w:styleId="TitleChar">
+    <w:name w:val="Title Char"/>
+    <w:basedOn w:val="DefaultParagraphFont"/>
+    <w:link w:val="Title"/>
+    <w:uiPriority w:val="10"/>
+    <w:rsid w:val="00FC5FA8"/>
+    <w:rPr>
+      <w:rFonts w:asciiTheme="majorHAnsi" w:eastAsiaTheme="majorEastAsia" w:hAnsiTheme="majorHAnsi" w:cstheme="majorBidi"/>
+      <w:spacing w:val="-10"/>
+      <w:kern w:val="28"/>
+      <w:sz w:val="56"/>
+      <w:szCs w:val="56"/>
+    </w:rPr>
   </w:style>
 </w:styles>
 </file>

</xml_diff>